<commit_message>
Changes in teh first final draft of the regression chapter
</commit_message>
<xml_diff>
--- a/Final_output/Rguroo_html_output/RegressionHtmlOtput/AlcoholCalorieRegress_docx/AlcoholCalorieRegress.docx
+++ b/Final_output/Rguroo_html_output/RegressionHtmlOtput/AlcoholCalorieRegress_docx/AlcoholCalorieRegress.docx
@@ -1,6 +1,6 @@
 
 <file path=word/document.xml><?xml version="1.0" encoding="utf-8"?>
-<w:document xmlns:w="http://schemas.openxmlformats.org/wordprocessingml/2006/main" xmlns:r="http://schemas.openxmlformats.org/officeDocument/2006/relationships" xmlns:m="http://schemas.openxmlformats.org/officeDocument/2006/math" xmlns:w14="http://schemas.microsoft.com/office/word/2010/wordml" xmlns:wp="http://schemas.openxmlformats.org/drawingml/2006/wordprocessingDrawing" xmlns:a="http://schemas.openxmlformats.org/drawingml/2006/main" xmlns:wp14="http://schemas.microsoft.com/office/word/2010/wordprocessingDrawing" xmlns:w15="http://schemas.microsoft.com/office/word/2012/wordml" xmlns:mc="http://schemas.openxmlformats.org/markup-compatibility/2006" xmlns:sl="http://schemas.openxmlformats.org/schemaLibrary/2006/main" xmlns:wne="http://schemas.microsoft.com/office/word/2006/wordml" xmlns:c="http://schemas.openxmlformats.org/drawingml/2006/chart" xmlns:cdr="http://schemas.openxmlformats.org/drawingml/2006/chartDrawing" xmlns:c14="http://schemas.microsoft.com/office/drawing/2007/8/2/chart" xmlns:dgm="http://schemas.openxmlformats.org/drawingml/2006/diagram" xmlns:pic="http://schemas.openxmlformats.org/drawingml/2006/picture" xmlns:xdr="http://schemas.openxmlformats.org/drawingml/2006/spreadsheetDrawing" xmlns:dsp="http://schemas.microsoft.com/office/drawing/2008/diagram" xmlns:xvml="urn:schemas-microsoft-com:office:excel" xmlns:o="urn:schemas-microsoft-com:office:office" xmlns:v="urn:schemas-microsoft-com:vml" xmlns:w10="urn:schemas-microsoft-com:office:word" xmlns:pvml="urn:schemas-microsoft-com:office:powerpoint" xmlns:cppr="http://schemas.microsoft.com/office/2006/coverPageProps" xmlns:odx="http://opendope.org/xpaths" xmlns:odc="http://opendope.org/conditions" xmlns:odq="http://opendope.org/questions" xmlns:oda="http://opendope.org/answers" xmlns:odi="http://opendope.org/components" xmlns:odgm="http://opendope.org/SmartArt/DataHierarchy" xmlns:b="http://schemas.openxmlformats.org/officeDocument/2006/bibliography" xmlns:wps="http://schemas.microsoft.com/office/word/2010/wordprocessingShape" xmlns:w16se="http://schemas.microsoft.com/office/word/2015/wordml/symex" xmlns:w16cid="http://schemas.microsoft.com/office/word/2016/wordml/cid" xmlns:wetp="http://schemas.microsoft.com/office/webextensions/taskpanes/2010/11" xmlns:we="http://schemas.microsoft.com/office/webextensions/webextension/2010/11" xmlns:comp="http://schemas.openxmlformats.org/drawingml/2006/compatibility" xmlns:lc="http://schemas.openxmlformats.org/drawingml/2006/lockedCanvas">
+<w:document xmlns:w="http://schemas.openxmlformats.org/wordprocessingml/2006/main" xmlns:m="http://schemas.openxmlformats.org/officeDocument/2006/math" xmlns:w14="http://schemas.microsoft.com/office/word/2010/wordml" xmlns:r="http://schemas.openxmlformats.org/officeDocument/2006/relationships" xmlns:wp="http://schemas.openxmlformats.org/drawingml/2006/wordprocessingDrawing" xmlns:a="http://schemas.openxmlformats.org/drawingml/2006/main" xmlns:wp14="http://schemas.microsoft.com/office/word/2010/wordprocessingDrawing" xmlns:w15="http://schemas.microsoft.com/office/word/2012/wordml" xmlns:mc="http://schemas.openxmlformats.org/markup-compatibility/2006" xmlns:sl="http://schemas.openxmlformats.org/schemaLibrary/2006/main" xmlns:wne="http://schemas.microsoft.com/office/word/2006/wordml" xmlns:c="http://schemas.openxmlformats.org/drawingml/2006/chart" xmlns:cdr="http://schemas.openxmlformats.org/drawingml/2006/chartDrawing" xmlns:c14="http://schemas.microsoft.com/office/drawing/2007/8/2/chart" xmlns:dgm="http://schemas.openxmlformats.org/drawingml/2006/diagram" xmlns:pic="http://schemas.openxmlformats.org/drawingml/2006/picture" xmlns:xdr="http://schemas.openxmlformats.org/drawingml/2006/spreadsheetDrawing" xmlns:dsp="http://schemas.microsoft.com/office/drawing/2008/diagram" xmlns:xvml="urn:schemas-microsoft-com:office:excel" xmlns:o="urn:schemas-microsoft-com:office:office" xmlns:v="urn:schemas-microsoft-com:vml" xmlns:w10="urn:schemas-microsoft-com:office:word" xmlns:pvml="urn:schemas-microsoft-com:office:powerpoint" xmlns:cppr="http://schemas.microsoft.com/office/2006/coverPageProps" xmlns:odx="http://opendope.org/xpaths" xmlns:odc="http://opendope.org/conditions" xmlns:odq="http://opendope.org/questions" xmlns:oda="http://opendope.org/answers" xmlns:odi="http://opendope.org/components" xmlns:odgm="http://opendope.org/SmartArt/DataHierarchy" xmlns:b="http://schemas.openxmlformats.org/officeDocument/2006/bibliography" xmlns:wps="http://schemas.microsoft.com/office/word/2010/wordprocessingShape" xmlns:w16se="http://schemas.microsoft.com/office/word/2015/wordml/symex" xmlns:w16cid="http://schemas.microsoft.com/office/word/2016/wordml/cid" xmlns:wetp="http://schemas.microsoft.com/office/webextensions/taskpanes/2010/11" xmlns:we="http://schemas.microsoft.com/office/webextensions/webextension/2010/11" xmlns:comp="http://schemas.openxmlformats.org/drawingml/2006/compatibility" xmlns:lc="http://schemas.openxmlformats.org/drawingml/2006/lockedCanvas">
   <w:body>
     <!-- Created by docx4j 6.1.2 (Apache licensed) using ORACLE_JRE JAXB in Private Build Java 1.8.0_275 on Linux -->
     <w:altChunk r:id="rId4"/>
@@ -13,7 +13,7 @@
 </file>
 
 <file path=word/numbering.xml><?xml version="1.0" encoding="utf-8"?>
-<w:numbering xmlns:w="http://schemas.openxmlformats.org/wordprocessingml/2006/main" xmlns:r="http://schemas.openxmlformats.org/officeDocument/2006/relationships" xmlns:m="http://schemas.openxmlformats.org/officeDocument/2006/math" xmlns:w14="http://schemas.microsoft.com/office/word/2010/wordml" xmlns:wp="http://schemas.openxmlformats.org/drawingml/2006/wordprocessingDrawing" xmlns:a="http://schemas.openxmlformats.org/drawingml/2006/main" xmlns:wp14="http://schemas.microsoft.com/office/word/2010/wordprocessingDrawing" xmlns:w15="http://schemas.microsoft.com/office/word/2012/wordml" xmlns:mc="http://schemas.openxmlformats.org/markup-compatibility/2006" xmlns:sl="http://schemas.openxmlformats.org/schemaLibrary/2006/main" xmlns:wne="http://schemas.microsoft.com/office/word/2006/wordml" xmlns:c="http://schemas.openxmlformats.org/drawingml/2006/chart" xmlns:cdr="http://schemas.openxmlformats.org/drawingml/2006/chartDrawing" xmlns:c14="http://schemas.microsoft.com/office/drawing/2007/8/2/chart" xmlns:dgm="http://schemas.openxmlformats.org/drawingml/2006/diagram" xmlns:pic="http://schemas.openxmlformats.org/drawingml/2006/picture" xmlns:xdr="http://schemas.openxmlformats.org/drawingml/2006/spreadsheetDrawing" xmlns:dsp="http://schemas.microsoft.com/office/drawing/2008/diagram" xmlns:xvml="urn:schemas-microsoft-com:office:excel" xmlns:o="urn:schemas-microsoft-com:office:office" xmlns:v="urn:schemas-microsoft-com:vml" xmlns:w10="urn:schemas-microsoft-com:office:word" xmlns:pvml="urn:schemas-microsoft-com:office:powerpoint" xmlns:cppr="http://schemas.microsoft.com/office/2006/coverPageProps" xmlns:odx="http://opendope.org/xpaths" xmlns:odc="http://opendope.org/conditions" xmlns:odq="http://opendope.org/questions" xmlns:oda="http://opendope.org/answers" xmlns:odi="http://opendope.org/components" xmlns:odgm="http://opendope.org/SmartArt/DataHierarchy" xmlns:b="http://schemas.openxmlformats.org/officeDocument/2006/bibliography" xmlns:wps="http://schemas.microsoft.com/office/word/2010/wordprocessingShape" xmlns:w16se="http://schemas.microsoft.com/office/word/2015/wordml/symex" xmlns:w16cid="http://schemas.microsoft.com/office/word/2016/wordml/cid" xmlns:wetp="http://schemas.microsoft.com/office/webextensions/taskpanes/2010/11" xmlns:we="http://schemas.microsoft.com/office/webextensions/webextension/2010/11" xmlns:comp="http://schemas.openxmlformats.org/drawingml/2006/compatibility" xmlns:lc="http://schemas.openxmlformats.org/drawingml/2006/lockedCanvas">
+<w:numbering xmlns:w="http://schemas.openxmlformats.org/wordprocessingml/2006/main" xmlns:m="http://schemas.openxmlformats.org/officeDocument/2006/math" xmlns:w14="http://schemas.microsoft.com/office/word/2010/wordml" xmlns:r="http://schemas.openxmlformats.org/officeDocument/2006/relationships" xmlns:wp="http://schemas.openxmlformats.org/drawingml/2006/wordprocessingDrawing" xmlns:a="http://schemas.openxmlformats.org/drawingml/2006/main" xmlns:wp14="http://schemas.microsoft.com/office/word/2010/wordprocessingDrawing" xmlns:w15="http://schemas.microsoft.com/office/word/2012/wordml" xmlns:mc="http://schemas.openxmlformats.org/markup-compatibility/2006" xmlns:sl="http://schemas.openxmlformats.org/schemaLibrary/2006/main" xmlns:wne="http://schemas.microsoft.com/office/word/2006/wordml" xmlns:c="http://schemas.openxmlformats.org/drawingml/2006/chart" xmlns:cdr="http://schemas.openxmlformats.org/drawingml/2006/chartDrawing" xmlns:c14="http://schemas.microsoft.com/office/drawing/2007/8/2/chart" xmlns:dgm="http://schemas.openxmlformats.org/drawingml/2006/diagram" xmlns:pic="http://schemas.openxmlformats.org/drawingml/2006/picture" xmlns:xdr="http://schemas.openxmlformats.org/drawingml/2006/spreadsheetDrawing" xmlns:dsp="http://schemas.microsoft.com/office/drawing/2008/diagram" xmlns:xvml="urn:schemas-microsoft-com:office:excel" xmlns:o="urn:schemas-microsoft-com:office:office" xmlns:v="urn:schemas-microsoft-com:vml" xmlns:w10="urn:schemas-microsoft-com:office:word" xmlns:pvml="urn:schemas-microsoft-com:office:powerpoint" xmlns:cppr="http://schemas.microsoft.com/office/2006/coverPageProps" xmlns:odx="http://opendope.org/xpaths" xmlns:odc="http://opendope.org/conditions" xmlns:odq="http://opendope.org/questions" xmlns:oda="http://opendope.org/answers" xmlns:odi="http://opendope.org/components" xmlns:odgm="http://opendope.org/SmartArt/DataHierarchy" xmlns:b="http://schemas.openxmlformats.org/officeDocument/2006/bibliography" xmlns:wps="http://schemas.microsoft.com/office/word/2010/wordprocessingShape" xmlns:w16se="http://schemas.microsoft.com/office/word/2015/wordml/symex" xmlns:w16cid="http://schemas.microsoft.com/office/word/2016/wordml/cid" xmlns:wetp="http://schemas.microsoft.com/office/webextensions/taskpanes/2010/11" xmlns:we="http://schemas.microsoft.com/office/webextensions/webextension/2010/11" xmlns:comp="http://schemas.openxmlformats.org/drawingml/2006/compatibility" xmlns:lc="http://schemas.openxmlformats.org/drawingml/2006/lockedCanvas">
   <w:abstractNum w:abstractNumId="0">
     <w:nsid w:val="16892FB7"/>
     <w:multiLevelType w:val="hybridMultilevel"/>
@@ -223,7 +223,7 @@
 </file>
 
 <file path=word/styles.xml><?xml version="1.0" encoding="utf-8"?>
-<w:styles xmlns:w="http://schemas.openxmlformats.org/wordprocessingml/2006/main" xmlns:r="http://schemas.openxmlformats.org/officeDocument/2006/relationships" xmlns:m="http://schemas.openxmlformats.org/officeDocument/2006/math" xmlns:w14="http://schemas.microsoft.com/office/word/2010/wordml" xmlns:wp="http://schemas.openxmlformats.org/drawingml/2006/wordprocessingDrawing" xmlns:a="http://schemas.openxmlformats.org/drawingml/2006/main" xmlns:wp14="http://schemas.microsoft.com/office/word/2010/wordprocessingDrawing" xmlns:w15="http://schemas.microsoft.com/office/word/2012/wordml" xmlns:mc="http://schemas.openxmlformats.org/markup-compatibility/2006" xmlns:sl="http://schemas.openxmlformats.org/schemaLibrary/2006/main" xmlns:wne="http://schemas.microsoft.com/office/word/2006/wordml" xmlns:c="http://schemas.openxmlformats.org/drawingml/2006/chart" xmlns:cdr="http://schemas.openxmlformats.org/drawingml/2006/chartDrawing" xmlns:c14="http://schemas.microsoft.com/office/drawing/2007/8/2/chart" xmlns:dgm="http://schemas.openxmlformats.org/drawingml/2006/diagram" xmlns:pic="http://schemas.openxmlformats.org/drawingml/2006/picture" xmlns:xdr="http://schemas.openxmlformats.org/drawingml/2006/spreadsheetDrawing" xmlns:dsp="http://schemas.microsoft.com/office/drawing/2008/diagram" xmlns:xvml="urn:schemas-microsoft-com:office:excel" xmlns:o="urn:schemas-microsoft-com:office:office" xmlns:v="urn:schemas-microsoft-com:vml" xmlns:w10="urn:schemas-microsoft-com:office:word" xmlns:pvml="urn:schemas-microsoft-com:office:powerpoint" xmlns:cppr="http://schemas.microsoft.com/office/2006/coverPageProps" xmlns:odx="http://opendope.org/xpaths" xmlns:odc="http://opendope.org/conditions" xmlns:odq="http://opendope.org/questions" xmlns:oda="http://opendope.org/answers" xmlns:odi="http://opendope.org/components" xmlns:odgm="http://opendope.org/SmartArt/DataHierarchy" xmlns:b="http://schemas.openxmlformats.org/officeDocument/2006/bibliography" xmlns:wps="http://schemas.microsoft.com/office/word/2010/wordprocessingShape" xmlns:w16se="http://schemas.microsoft.com/office/word/2015/wordml/symex" xmlns:w16cid="http://schemas.microsoft.com/office/word/2016/wordml/cid" xmlns:wetp="http://schemas.microsoft.com/office/webextensions/taskpanes/2010/11" xmlns:we="http://schemas.microsoft.com/office/webextensions/webextension/2010/11" xmlns:comp="http://schemas.openxmlformats.org/drawingml/2006/compatibility" xmlns:lc="http://schemas.openxmlformats.org/drawingml/2006/lockedCanvas">
+<w:styles xmlns:w="http://schemas.openxmlformats.org/wordprocessingml/2006/main" xmlns:m="http://schemas.openxmlformats.org/officeDocument/2006/math" xmlns:w14="http://schemas.microsoft.com/office/word/2010/wordml" xmlns:r="http://schemas.openxmlformats.org/officeDocument/2006/relationships" xmlns:wp="http://schemas.openxmlformats.org/drawingml/2006/wordprocessingDrawing" xmlns:a="http://schemas.openxmlformats.org/drawingml/2006/main" xmlns:wp14="http://schemas.microsoft.com/office/word/2010/wordprocessingDrawing" xmlns:w15="http://schemas.microsoft.com/office/word/2012/wordml" xmlns:mc="http://schemas.openxmlformats.org/markup-compatibility/2006" xmlns:sl="http://schemas.openxmlformats.org/schemaLibrary/2006/main" xmlns:wne="http://schemas.microsoft.com/office/word/2006/wordml" xmlns:c="http://schemas.openxmlformats.org/drawingml/2006/chart" xmlns:cdr="http://schemas.openxmlformats.org/drawingml/2006/chartDrawing" xmlns:c14="http://schemas.microsoft.com/office/drawing/2007/8/2/chart" xmlns:dgm="http://schemas.openxmlformats.org/drawingml/2006/diagram" xmlns:pic="http://schemas.openxmlformats.org/drawingml/2006/picture" xmlns:xdr="http://schemas.openxmlformats.org/drawingml/2006/spreadsheetDrawing" xmlns:dsp="http://schemas.microsoft.com/office/drawing/2008/diagram" xmlns:xvml="urn:schemas-microsoft-com:office:excel" xmlns:o="urn:schemas-microsoft-com:office:office" xmlns:v="urn:schemas-microsoft-com:vml" xmlns:w10="urn:schemas-microsoft-com:office:word" xmlns:pvml="urn:schemas-microsoft-com:office:powerpoint" xmlns:cppr="http://schemas.microsoft.com/office/2006/coverPageProps" xmlns:odx="http://opendope.org/xpaths" xmlns:odc="http://opendope.org/conditions" xmlns:odq="http://opendope.org/questions" xmlns:oda="http://opendope.org/answers" xmlns:odi="http://opendope.org/components" xmlns:odgm="http://opendope.org/SmartArt/DataHierarchy" xmlns:b="http://schemas.openxmlformats.org/officeDocument/2006/bibliography" xmlns:wps="http://schemas.microsoft.com/office/word/2010/wordprocessingShape" xmlns:w16se="http://schemas.microsoft.com/office/word/2015/wordml/symex" xmlns:w16cid="http://schemas.microsoft.com/office/word/2016/wordml/cid" xmlns:wetp="http://schemas.microsoft.com/office/webextensions/taskpanes/2010/11" xmlns:we="http://schemas.microsoft.com/office/webextensions/webextension/2010/11" xmlns:comp="http://schemas.openxmlformats.org/drawingml/2006/compatibility" xmlns:lc="http://schemas.openxmlformats.org/drawingml/2006/lockedCanvas">
   <w:docDefaults>
     <w:rPrDefault>
       <w:rPr>

</xml_diff>